<commit_message>
Added clear statement on metaphor
</commit_message>
<xml_diff>
--- a/docs/labs/L06-WiD-Draft.docx
+++ b/docs/labs/L06-WiD-Draft.docx
@@ -701,6 +701,82 @@
     </w:p>
     <w:p>
       <w:pPr>
+        <w:ind w:left="360"/>
+        <w:rPr>
+          <w:rFonts w:asciiTheme="minorHAnsi" w:hAnsiTheme="minorHAnsi" w:cstheme="minorHAnsi"/>
+        </w:rPr>
+      </w:pPr>
+    </w:p>
+    <w:p>
+      <w:pPr>
+        <w:ind w:left="360"/>
+        <w:rPr>
+          <w:rFonts w:asciiTheme="minorHAnsi" w:hAnsiTheme="minorHAnsi" w:cstheme="minorHAnsi"/>
+          <w:b/>
+          <w:bCs/>
+        </w:rPr>
+      </w:pPr>
+      <w:r>
+        <w:rPr>
+          <w:rFonts w:asciiTheme="minorHAnsi" w:hAnsiTheme="minorHAnsi" w:cstheme="minorHAnsi"/>
+          <w:b/>
+          <w:bCs/>
+        </w:rPr>
+        <w:t xml:space="preserve">*** </w:t>
+      </w:r>
+      <w:r>
+        <w:rPr>
+          <w:rFonts w:asciiTheme="minorHAnsi" w:hAnsiTheme="minorHAnsi" w:cstheme="minorHAnsi"/>
+          <w:b/>
+          <w:bCs/>
+        </w:rPr>
+        <w:t xml:space="preserve">You must invent your own metaphor.  </w:t>
+      </w:r>
+      <w:r>
+        <w:rPr>
+          <w:rFonts w:asciiTheme="minorHAnsi" w:hAnsiTheme="minorHAnsi" w:cstheme="minorHAnsi"/>
+          <w:b/>
+          <w:bCs/>
+        </w:rPr>
+        <w:t>***</w:t>
+      </w:r>
+    </w:p>
+    <w:p>
+      <w:pPr>
+        <w:ind w:left="360"/>
+        <w:rPr>
+          <w:rFonts w:asciiTheme="minorHAnsi" w:hAnsiTheme="minorHAnsi" w:cstheme="minorHAnsi"/>
+          <w:b/>
+          <w:bCs/>
+        </w:rPr>
+      </w:pPr>
+      <w:r>
+        <w:rPr>
+          <w:rFonts w:asciiTheme="minorHAnsi" w:hAnsiTheme="minorHAnsi" w:cstheme="minorHAnsi"/>
+          <w:b/>
+          <w:bCs/>
+        </w:rPr>
+        <w:t xml:space="preserve">*** </w:t>
+      </w:r>
+      <w:r>
+        <w:rPr>
+          <w:rFonts w:asciiTheme="minorHAnsi" w:hAnsiTheme="minorHAnsi" w:cstheme="minorHAnsi"/>
+          <w:b/>
+          <w:bCs/>
+        </w:rPr>
+        <w:t xml:space="preserve">You may not use the Plumber metaphor for this assignment.  </w:t>
+      </w:r>
+      <w:r>
+        <w:rPr>
+          <w:rFonts w:asciiTheme="minorHAnsi" w:hAnsiTheme="minorHAnsi" w:cstheme="minorHAnsi"/>
+          <w:b/>
+          <w:bCs/>
+        </w:rPr>
+        <w:t>***</w:t>
+      </w:r>
+    </w:p>
+    <w:p>
+      <w:pPr>
         <w:rPr>
           <w:rFonts w:asciiTheme="minorHAnsi" w:hAnsiTheme="minorHAnsi" w:cstheme="minorHAnsi"/>
         </w:rPr>
@@ -777,27 +853,33 @@
         <w:rPr>
           <w:rFonts w:asciiTheme="minorHAnsi" w:hAnsiTheme="minorHAnsi" w:cstheme="minorHAnsi"/>
         </w:rPr>
-        <w:t xml:space="preserve"> receive feedback on your work.  The process is called double-blind because you will not know who you are providing feedback to, and you also will not know who has provided feedback to you. This is a process that is frequently used in academic and scientific publication to help remove bias.  </w:t>
-      </w:r>
-    </w:p>
-    <w:p>
-      <w:pPr>
-        <w:rPr>
-          <w:rFonts w:asciiTheme="minorHAnsi" w:hAnsiTheme="minorHAnsi" w:cstheme="minorHAnsi"/>
-        </w:rPr>
-      </w:pPr>
-    </w:p>
-    <w:p>
-      <w:pPr>
-        <w:rPr>
-          <w:rFonts w:asciiTheme="minorHAnsi" w:hAnsiTheme="minorHAnsi" w:cstheme="minorHAnsi"/>
-        </w:rPr>
-      </w:pPr>
+        <w:t xml:space="preserve"> receive feedback on your work.  The process is called double-blind because you will not know who you are providing </w:t>
+      </w:r>
       <w:r>
         <w:rPr>
           <w:rFonts w:asciiTheme="minorHAnsi" w:hAnsiTheme="minorHAnsi" w:cstheme="minorHAnsi"/>
         </w:rPr>
         <w:lastRenderedPageBreak/>
+        <w:t xml:space="preserve">feedback to, and you also will not know who has provided feedback to you. This is a process that is frequently used in academic and scientific publication to help remove bias.  </w:t>
+      </w:r>
+    </w:p>
+    <w:p>
+      <w:pPr>
+        <w:rPr>
+          <w:rFonts w:asciiTheme="minorHAnsi" w:hAnsiTheme="minorHAnsi" w:cstheme="minorHAnsi"/>
+        </w:rPr>
+      </w:pPr>
+    </w:p>
+    <w:p>
+      <w:pPr>
+        <w:rPr>
+          <w:rFonts w:asciiTheme="minorHAnsi" w:hAnsiTheme="minorHAnsi" w:cstheme="minorHAnsi"/>
+        </w:rPr>
+      </w:pPr>
+      <w:r>
+        <w:rPr>
+          <w:rFonts w:asciiTheme="minorHAnsi" w:hAnsiTheme="minorHAnsi" w:cstheme="minorHAnsi"/>
+        </w:rPr>
         <w:t>To make this double-blind process work…</w:t>
       </w:r>
     </w:p>
@@ -1183,23 +1265,7 @@
           <w:bCs/>
         </w:rPr>
         <w:tab/>
-        <w:t xml:space="preserve">a. Create a folder named </w:t>
-      </w:r>
-      <w:r>
-        <w:rPr>
-          <w:rFonts w:asciiTheme="minorHAnsi" w:hAnsiTheme="minorHAnsi" w:cstheme="minorHAnsi"/>
-          <w:b/>
-          <w:bCs/>
-        </w:rPr>
-        <w:t>COMP256</w:t>
-      </w:r>
-      <w:r>
-        <w:rPr>
-          <w:rFonts w:asciiTheme="minorHAnsi" w:hAnsiTheme="minorHAnsi" w:cstheme="minorHAnsi"/>
-          <w:b/>
-          <w:bCs/>
-        </w:rPr>
-        <w:t xml:space="preserve"> in your </w:t>
+        <w:t xml:space="preserve">a. Create a folder named COMP256 in your </w:t>
       </w:r>
       <w:proofErr w:type="spellStart"/>
       <w:r>

</xml_diff>